<commit_message>
links to presentation for kaggle training
</commit_message>
<xml_diff>
--- a/Presentations/Kaggle Training.docx
+++ b/Presentations/Kaggle Training.docx
@@ -984,6 +984,26 @@
         </w:rPr>
         <w:t>ML Presentation on Splitting Datasets</w:t>
       </w:r>
+      <w:r>
+        <w:rPr>
+          <w:color w:val="000000" w:themeColor="text1"/>
+        </w:rPr>
+        <w:t xml:space="preserve"> - </w:t>
+      </w:r>
+      <w:hyperlink r:id="rId11" w:history="1">
+        <w:r>
+          <w:rPr>
+            <w:rStyle w:val="Hyperlink"/>
+          </w:rPr>
+          <w:t>https://github.com/andrewferlitsch/Portland-Data-Science-Group/blob/master/Presentations/ML Regression - Splitting Datasets.ppt</w:t>
+        </w:r>
+      </w:hyperlink>
+      <w:r>
+        <w:rPr>
+          <w:color w:val="000000" w:themeColor="text1"/>
+        </w:rPr>
+        <w:t xml:space="preserve"> </w:t>
+      </w:r>
     </w:p>
     <w:p>
       <w:pPr>
@@ -1008,6 +1028,20 @@
       <w:r>
         <w:t>ML Presentation on Handling Missing Data</w:t>
       </w:r>
+      <w:r>
+        <w:t xml:space="preserve"> - </w:t>
+      </w:r>
+      <w:hyperlink r:id="rId12" w:history="1">
+        <w:r>
+          <w:rPr>
+            <w:rStyle w:val="Hyperlink"/>
+          </w:rPr>
+          <w:t>https://github.com/andrewferlitsch/Portland-Data-Science-Group/blob/master/Presentations/ML%20Dataset%20Preparation.pptx</w:t>
+        </w:r>
+      </w:hyperlink>
+      <w:r>
+        <w:t xml:space="preserve"> </w:t>
+      </w:r>
     </w:p>
     <w:p>
       <w:pPr>
@@ -1136,6 +1170,20 @@
       <w:r>
         <w:t>ML Presentation on Simple Linear Regression</w:t>
       </w:r>
+      <w:r>
+        <w:t xml:space="preserve"> - </w:t>
+      </w:r>
+      <w:hyperlink r:id="rId13" w:history="1">
+        <w:r>
+          <w:rPr>
+            <w:rStyle w:val="Hyperlink"/>
+          </w:rPr>
+          <w:t>https://github.com/andrewferlitsch/Portland-Data-Science-Group/blob/master/Presentations/ML%20Dataset%20Preparation.pptx</w:t>
+        </w:r>
+      </w:hyperlink>
+      <w:r>
+        <w:t xml:space="preserve"> </w:t>
+      </w:r>
     </w:p>
     <w:p>
       <w:pPr>
@@ -1154,6 +1202,26 @@
         </w:rPr>
         <w:t>ML Presentation on Multiple Linear Regression</w:t>
       </w:r>
+      <w:r>
+        <w:rPr>
+          <w:color w:val="000000" w:themeColor="text1"/>
+        </w:rPr>
+        <w:t xml:space="preserve"> - </w:t>
+      </w:r>
+      <w:hyperlink r:id="rId14" w:history="1">
+        <w:r>
+          <w:rPr>
+            <w:rStyle w:val="Hyperlink"/>
+          </w:rPr>
+          <w:t>https://github.com/andrewferlitsch/Portland-Data-Science-Group/blob/master/Presentations/ML%20Multiple%20Linear%20Regression.pptx</w:t>
+        </w:r>
+      </w:hyperlink>
+      <w:r>
+        <w:rPr>
+          <w:color w:val="000000" w:themeColor="text1"/>
+        </w:rPr>
+        <w:t xml:space="preserve"> </w:t>
+      </w:r>
     </w:p>
     <w:p>
       <w:pPr>
@@ -1290,135 +1358,114 @@
         <w:rPr>
           <w:color w:val="FF0000"/>
         </w:rPr>
-        <w:t>ML Presentation on Co</w:t>
-      </w:r>
+        <w:t>ML Presentation on Confusion Matrix</w:t>
+      </w:r>
+    </w:p>
+    <w:p>
+      <w:pPr>
+        <w:pStyle w:val="ListParagraph"/>
+        <w:ind w:left="1440"/>
+      </w:pPr>
+    </w:p>
+    <w:p>
+      <w:pPr>
+        <w:pStyle w:val="ListParagraph"/>
+        <w:numPr>
+          <w:ilvl w:val="0"/>
+          <w:numId w:val="2"/>
+        </w:numPr>
+      </w:pPr>
+      <w:r>
+        <w:t>First Example Prediction.</w:t>
+      </w:r>
+    </w:p>
+    <w:p>
+      <w:pPr>
+        <w:pStyle w:val="ListParagraph"/>
+        <w:numPr>
+          <w:ilvl w:val="1"/>
+          <w:numId w:val="2"/>
+        </w:numPr>
+      </w:pPr>
+      <w:r>
+        <w:t>Prepare dataset by simply removing passengers with missing data.</w:t>
+      </w:r>
+    </w:p>
+    <w:p>
+      <w:pPr>
+        <w:pStyle w:val="ListParagraph"/>
+        <w:numPr>
+          <w:ilvl w:val="1"/>
+          <w:numId w:val="2"/>
+        </w:numPr>
+      </w:pPr>
+      <w:r>
+        <w:t>Do dummy variable conversion</w:t>
+      </w:r>
+    </w:p>
+    <w:p>
+      <w:pPr>
+        <w:pStyle w:val="ListParagraph"/>
+        <w:numPr>
+          <w:ilvl w:val="1"/>
+          <w:numId w:val="2"/>
+        </w:numPr>
+      </w:pPr>
+      <w:r>
+        <w:lastRenderedPageBreak/>
+        <w:t>Do feature scaling</w:t>
+      </w:r>
+    </w:p>
+    <w:p>
+      <w:pPr>
+        <w:pStyle w:val="ListParagraph"/>
+        <w:numPr>
+          <w:ilvl w:val="1"/>
+          <w:numId w:val="2"/>
+        </w:numPr>
+      </w:pPr>
+      <w:r>
+        <w:t>Do simple linear regression.</w:t>
+      </w:r>
+    </w:p>
+    <w:p>
+      <w:pPr>
+        <w:pStyle w:val="ListParagraph"/>
+        <w:numPr>
+          <w:ilvl w:val="1"/>
+          <w:numId w:val="2"/>
+        </w:numPr>
+      </w:pPr>
+      <w:r>
+        <w:t>Show Accuracy and Confusion Matrix.</w:t>
+      </w:r>
+    </w:p>
+    <w:p>
+      <w:pPr>
+        <w:pStyle w:val="ListParagraph"/>
+        <w:numPr>
+          <w:ilvl w:val="1"/>
+          <w:numId w:val="2"/>
+        </w:numPr>
+      </w:pPr>
+      <w:r>
+        <w:t>Do submission.</w:t>
+      </w:r>
+    </w:p>
+    <w:p>
+      <w:pPr>
+        <w:rPr>
+          <w:b/>
+        </w:rPr>
+      </w:pPr>
       <w:bookmarkStart w:id="0" w:name="_GoBack"/>
       <w:bookmarkEnd w:id="0"/>
       <w:r>
-        <w:rPr>
-          <w:color w:val="FF0000"/>
-        </w:rPr>
-        <w:t>nfusion Matrix</w:t>
-      </w:r>
-    </w:p>
-    <w:p>
-      <w:pPr>
-        <w:pStyle w:val="ListParagraph"/>
-        <w:ind w:left="1440"/>
-      </w:pPr>
-    </w:p>
-    <w:p>
-      <w:pPr>
-        <w:pStyle w:val="ListParagraph"/>
-        <w:numPr>
-          <w:ilvl w:val="0"/>
-          <w:numId w:val="2"/>
-        </w:numPr>
-      </w:pPr>
-      <w:r>
-        <w:t>First Example Prediction.</w:t>
-      </w:r>
-    </w:p>
-    <w:p>
-      <w:pPr>
-        <w:pStyle w:val="ListParagraph"/>
-        <w:numPr>
-          <w:ilvl w:val="1"/>
-          <w:numId w:val="2"/>
-        </w:numPr>
-      </w:pPr>
-      <w:r>
-        <w:t>Prepare dataset by simply removing passengers with missing data.</w:t>
-      </w:r>
-    </w:p>
-    <w:p>
-      <w:pPr>
-        <w:pStyle w:val="ListParagraph"/>
-        <w:numPr>
-          <w:ilvl w:val="1"/>
-          <w:numId w:val="2"/>
-        </w:numPr>
-      </w:pPr>
-      <w:r>
-        <w:t>Do dummy variable conversion</w:t>
-      </w:r>
-    </w:p>
-    <w:p>
-      <w:pPr>
-        <w:pStyle w:val="ListParagraph"/>
-        <w:numPr>
-          <w:ilvl w:val="1"/>
-          <w:numId w:val="2"/>
-        </w:numPr>
-      </w:pPr>
-      <w:r>
-        <w:t>Do feature scaling</w:t>
-      </w:r>
-    </w:p>
-    <w:p>
-      <w:pPr>
-        <w:pStyle w:val="ListParagraph"/>
-        <w:numPr>
-          <w:ilvl w:val="1"/>
-          <w:numId w:val="2"/>
-        </w:numPr>
-      </w:pPr>
-      <w:r>
-        <w:t>Do simple linear regression.</w:t>
-      </w:r>
-    </w:p>
-    <w:p>
-      <w:pPr>
-        <w:pStyle w:val="ListParagraph"/>
-        <w:numPr>
-          <w:ilvl w:val="1"/>
-          <w:numId w:val="2"/>
-        </w:numPr>
-      </w:pPr>
-      <w:r>
-        <w:t>Show Accuracy and Confusion Matrix.</w:t>
-      </w:r>
-    </w:p>
-    <w:p>
-      <w:pPr>
-        <w:pStyle w:val="ListParagraph"/>
-        <w:numPr>
-          <w:ilvl w:val="1"/>
-          <w:numId w:val="2"/>
-        </w:numPr>
-      </w:pPr>
-      <w:r>
-        <w:t>Do submission.</w:t>
-      </w:r>
-    </w:p>
-    <w:p>
-      <w:pPr>
-        <w:rPr>
-          <w:b/>
-        </w:rPr>
-      </w:pPr>
-      <w:r>
-        <w:rPr>
-          <w:b/>
-        </w:rPr>
-        <w:br w:type="page"/>
-      </w:r>
-    </w:p>
-    <w:p>
-      <w:pPr>
         <w:rPr>
           <w:b/>
           <w:sz w:val="28"/>
           <w:szCs w:val="28"/>
         </w:rPr>
-      </w:pPr>
-      <w:r>
-        <w:rPr>
-          <w:b/>
-          <w:sz w:val="28"/>
-          <w:szCs w:val="28"/>
-        </w:rPr>
-        <w:lastRenderedPageBreak/>
         <w:t>Session II</w:t>
       </w:r>
     </w:p>
@@ -1829,6 +1876,7 @@
     </w:p>
     <w:p>
       <w:r>
+        <w:lastRenderedPageBreak/>
         <w:br w:type="page"/>
       </w:r>
     </w:p>

</xml_diff>

<commit_message>
finish session I syllabus for Kaggle Training
</commit_message>
<xml_diff>
--- a/Presentations/Kaggle Training.docx
+++ b/Presentations/Kaggle Training.docx
@@ -1230,6 +1230,9 @@
           <w:ilvl w:val="1"/>
           <w:numId w:val="2"/>
         </w:numPr>
+        <w:rPr>
+          <w:color w:val="000000" w:themeColor="text1"/>
+        </w:rPr>
       </w:pPr>
       <w:r>
         <w:t>(Classic) Tree Classification</w:t>
@@ -1248,9 +1251,29 @@
       </w:pPr>
       <w:r>
         <w:rPr>
+          <w:color w:val="000000" w:themeColor="text1"/>
+        </w:rPr>
+        <w:t>ML Presentation on Tree Classification</w:t>
+      </w:r>
+      <w:r>
+        <w:rPr>
+          <w:color w:val="000000" w:themeColor="text1"/>
+        </w:rPr>
+        <w:t xml:space="preserve"> - </w:t>
+      </w:r>
+      <w:hyperlink r:id="rId15" w:history="1">
+        <w:r>
+          <w:rPr>
+            <w:rStyle w:val="Hyperlink"/>
+          </w:rPr>
+          <w:t>https://github.com/andrewferlitsch/Portland-Data-Science-Group/blob/master/Presentations/ML%20Decision%20Trees.pptx</w:t>
+        </w:r>
+      </w:hyperlink>
+      <w:r>
+        <w:rPr>
           <w:color w:val="FF0000"/>
         </w:rPr>
-        <w:t>ML Presentation on Tree Classification</w:t>
+        <w:t xml:space="preserve"> </w:t>
       </w:r>
     </w:p>
     <w:p>
@@ -1264,8 +1287,6 @@
       <w:r>
         <w:t>Ensemble: Random Forest.</w:t>
       </w:r>
-      <w:bookmarkStart w:id="0" w:name="_GoBack"/>
-      <w:bookmarkEnd w:id="0"/>
     </w:p>
     <w:p>
       <w:pPr>
@@ -1281,7 +1302,7 @@
       <w:r>
         <w:t xml:space="preserve"> - </w:t>
       </w:r>
-      <w:hyperlink r:id="rId15" w:history="1">
+      <w:hyperlink r:id="rId16" w:history="1">
         <w:r>
           <w:rPr>
             <w:rStyle w:val="Hyperlink"/>
@@ -1292,6 +1313,13 @@
       </w:hyperlink>
       <w:r>
         <w:rPr>
+          <w:rStyle w:val="Hyperlink"/>
+          <w:color w:val="auto"/>
+        </w:rPr>
+        <w:t xml:space="preserve"> </w:t>
+      </w:r>
+      <w:r>
+        <w:rPr>
           <w:color w:val="FF0000"/>
         </w:rPr>
         <w:t xml:space="preserve"> </w:t>
@@ -1302,6 +1330,8 @@
         <w:pStyle w:val="ListParagraph"/>
         <w:ind w:left="1440"/>
       </w:pPr>
+      <w:bookmarkStart w:id="0" w:name="_GoBack"/>
+      <w:bookmarkEnd w:id="0"/>
     </w:p>
     <w:p>
       <w:pPr>
@@ -1356,12 +1386,19 @@
       <w:r>
         <w:t xml:space="preserve"> - </w:t>
       </w:r>
-      <w:hyperlink r:id="rId16" w:history="1">
+      <w:hyperlink r:id="rId17" w:history="1">
         <w:r>
           <w:rPr>
             <w:rStyle w:val="Hyperlink"/>
           </w:rPr>
-          <w:t>https://github.com/andrewferlitsch/Portland-Data-Science-Group/blob/master/Presentations/ML%20Multiple%20Linear%20Regression.pptx</w:t>
+          <w:t>https://github.com/andrewferlitsch/Portland-Data-Science-</w:t>
+        </w:r>
+        <w:r>
+          <w:rPr>
+            <w:rStyle w:val="Hyperlink"/>
+          </w:rPr>
+          <w:lastRenderedPageBreak/>
+          <w:t>Group/blob/master/Presentations/ML%20Multiple%20Linear%20Regression.pptx</w:t>
         </w:r>
       </w:hyperlink>
       <w:r>
@@ -1392,7 +1429,6 @@
         </w:numPr>
       </w:pPr>
       <w:r>
-        <w:lastRenderedPageBreak/>
         <w:t>ML Presentation on Confusion Matrix</w:t>
       </w:r>
     </w:p>

</xml_diff>

<commit_message>
add neural network presentation
</commit_message>
<xml_diff>
--- a/Presentations/Kaggle Training.docx
+++ b/Presentations/Kaggle Training.docx
@@ -1330,8 +1330,6 @@
         <w:pStyle w:val="ListParagraph"/>
         <w:ind w:left="1440"/>
       </w:pPr>
-      <w:bookmarkStart w:id="0" w:name="_GoBack"/>
-      <w:bookmarkEnd w:id="0"/>
     </w:p>
     <w:p>
       <w:pPr>
@@ -1543,6 +1541,8 @@
       <w:pPr>
         <w:rPr>
           <w:b/>
+          <w:sz w:val="28"/>
+          <w:szCs w:val="28"/>
         </w:rPr>
       </w:pPr>
       <w:r>
@@ -1554,6 +1554,21 @@
         <w:lastRenderedPageBreak/>
         <w:t>Session II</w:t>
       </w:r>
+    </w:p>
+    <w:p>
+      <w:pPr>
+        <w:rPr>
+          <w:b/>
+        </w:rPr>
+      </w:pPr>
+      <w:r>
+        <w:rPr>
+          <w:b/>
+        </w:rPr>
+        <w:t>http://ahmedbesbes.com/how-to-score-08134-in-titanic-kaggle-challenge.html</w:t>
+      </w:r>
+      <w:bookmarkStart w:id="0" w:name="_GoBack"/>
+      <w:bookmarkEnd w:id="0"/>
     </w:p>
     <w:p>
       <w:pPr>

</xml_diff>